<commit_message>
simulated annealing and links in documentation
</commit_message>
<xml_diff>
--- a/documentation/plan document.docx
+++ b/documentation/plan document.docx
@@ -276,15 +276,7 @@
     </w:p>
     <w:p>
       <w:r>
-        <w:t xml:space="preserve">implementations of these algorithms in </w:t>
-      </w:r>
-      <w:proofErr w:type="spellStart"/>
-      <w:r>
-        <w:t>c++</w:t>
-      </w:r>
-      <w:proofErr w:type="spellEnd"/>
-      <w:r>
-        <w:t>:</w:t>
+        <w:t>implementations of these algorithms in c++:</w:t>
       </w:r>
     </w:p>
     <w:p>
@@ -402,25 +394,14 @@
           <w:szCs w:val="24"/>
         </w:rPr>
       </w:pPr>
-      <w:proofErr w:type="spellStart"/>
-      <w:r>
-        <w:rPr>
-          <w:rFonts w:ascii="Segoe UI" w:eastAsia="Times New Roman" w:hAnsi="Segoe UI" w:cs="Segoe UI"/>
-          <w:color w:val="24292E"/>
-          <w:sz w:val="24"/>
-          <w:szCs w:val="24"/>
-        </w:rPr>
-        <w:t>Tabu</w:t>
-      </w:r>
-      <w:proofErr w:type="spellEnd"/>
-      <w:r>
-        <w:rPr>
-          <w:rFonts w:ascii="Segoe UI" w:eastAsia="Times New Roman" w:hAnsi="Segoe UI" w:cs="Segoe UI"/>
-          <w:color w:val="24292E"/>
-          <w:sz w:val="24"/>
-          <w:szCs w:val="24"/>
-        </w:rPr>
-        <w:t xml:space="preserve"> search algorithm</w:t>
+      <w:r>
+        <w:rPr>
+          <w:rFonts w:ascii="Segoe UI" w:eastAsia="Times New Roman" w:hAnsi="Segoe UI" w:cs="Segoe UI"/>
+          <w:color w:val="24292E"/>
+          <w:sz w:val="24"/>
+          <w:szCs w:val="24"/>
+        </w:rPr>
+        <w:t>Tabu search algorithm</w:t>
       </w:r>
     </w:p>
     <w:p>
@@ -498,8 +479,6 @@
         </w:rPr>
       </w:pPr>
     </w:p>
-    <w:bookmarkStart w:id="2" w:name="_GoBack"/>
-    <w:bookmarkEnd w:id="2"/>
     <w:p>
       <w:pPr>
         <w:shd w:val="clear" w:color="auto" w:fill="FFFFFF"/>
@@ -512,26 +491,28 @@
           <w:szCs w:val="24"/>
         </w:rPr>
       </w:pPr>
-      <w:r>
-        <w:fldChar w:fldCharType="begin"/>
-      </w:r>
-      <w:r>
-        <w:instrText xml:space="preserve"> HYPERLINK "https://towardsdatascience.com/introduction-to-genetic-algorithms-including-example-code-e396e98d8bf3" </w:instrText>
-      </w:r>
-      <w:r>
-        <w:fldChar w:fldCharType="separate"/>
-      </w:r>
-      <w:r>
-        <w:rPr>
-          <w:rStyle w:val="Hyperlink"/>
-        </w:rPr>
-        <w:t>https://towardsdatascience.com/introduction-to-genetic-algorithms-including-example-code-e396e98d8bf3</w:t>
-      </w:r>
-      <w:r>
-        <w:fldChar w:fldCharType="end"/>
-      </w:r>
-    </w:p>
-    <w:p/>
+      <w:hyperlink r:id="rId12" w:history="1">
+        <w:r>
+          <w:rPr>
+            <w:rStyle w:val="Hyperlink"/>
+          </w:rPr>
+          <w:t>https://towardsdatascience.com/introduction-to-genetic-algorithms-including-example-code-e396e98d8bf3</w:t>
+        </w:r>
+      </w:hyperlink>
+    </w:p>
+    <w:p/>
+    <w:p>
+      <w:hyperlink r:id="rId13" w:history="1">
+        <w:r>
+          <w:rPr>
+            <w:rStyle w:val="Hyperlink"/>
+          </w:rPr>
+          <w:t>https://link.springer.com/content/pdf/10.1007%2F978-3-642-13498-2_60.pdf</w:t>
+        </w:r>
+      </w:hyperlink>
+      <w:bookmarkStart w:id="2" w:name="_GoBack"/>
+      <w:bookmarkEnd w:id="2"/>
+    </w:p>
     <w:p/>
     <w:sectPr>
       <w:pgSz w:w="11906" w:h="16838"/>

</xml_diff>

<commit_message>
link to puzzle generation
</commit_message>
<xml_diff>
--- a/documentation/plan document.docx
+++ b/documentation/plan document.docx
@@ -534,21 +534,7 @@
           <w:rPr>
             <w:rStyle w:val="Hyperlink"/>
           </w:rPr>
-          <w:t>https://link.springer.com/content/pdf/10.</w:t>
-        </w:r>
-        <w:bookmarkStart w:id="2" w:name="_GoBack"/>
-        <w:bookmarkEnd w:id="2"/>
-        <w:r>
-          <w:rPr>
-            <w:rStyle w:val="Hyperlink"/>
-          </w:rPr>
-          <w:t>1</w:t>
-        </w:r>
-        <w:r>
-          <w:rPr>
-            <w:rStyle w:val="Hyperlink"/>
-          </w:rPr>
-          <w:t>007%2F978-3-642-13498-2_60.pdf</w:t>
+          <w:t>https://link.springer.com/content/pdf/10.1007%2F978-3-642-13498-2_60.pdf</w:t>
         </w:r>
       </w:hyperlink>
       <w:r>
@@ -557,26 +543,38 @@
     </w:p>
     <w:p/>
     <w:p>
+      <w:pPr>
+        <w:rPr>
+          <w:rStyle w:val="Hyperlink"/>
+        </w:rPr>
+      </w:pPr>
       <w:hyperlink r:id="rId14" w:history="1">
         <w:r>
           <w:rPr>
             <w:rStyle w:val="Hyperlink"/>
           </w:rPr>
-          <w:t>https://www.adr</w:t>
+          <w:t>https://www.adrian.idv.hk/2019-01-30-simanneal/</w:t>
         </w:r>
+      </w:hyperlink>
+    </w:p>
+    <w:p>
+      <w:pPr>
+        <w:rPr>
+          <w:rStyle w:val="Hyperlink"/>
+        </w:rPr>
+      </w:pPr>
+    </w:p>
+    <w:p>
+      <w:hyperlink r:id="rId15" w:history="1">
         <w:r>
           <w:rPr>
             <w:rStyle w:val="Hyperlink"/>
           </w:rPr>
-          <w:t>i</w:t>
-        </w:r>
-        <w:r>
-          <w:rPr>
-            <w:rStyle w:val="Hyperlink"/>
-          </w:rPr>
-          <w:t>an.idv.hk/2019-01-30-simanneal/</w:t>
+          <w:t>https://www.101computing.net/sudoku-generator-algorithm/</w:t>
         </w:r>
       </w:hyperlink>
+      <w:bookmarkStart w:id="2" w:name="_GoBack"/>
+      <w:bookmarkEnd w:id="2"/>
     </w:p>
     <w:sectPr>
       <w:pgSz w:w="11906" w:h="16838"/>

</xml_diff>

<commit_message>
multiple changes to code and documentation
</commit_message>
<xml_diff>
--- a/documentation/plan document.docx
+++ b/documentation/plan document.docx
@@ -276,7 +276,15 @@
     </w:p>
     <w:p>
       <w:r>
-        <w:t>implementations of these algorithms in c++:</w:t>
+        <w:t xml:space="preserve">implementations of these algorithms in </w:t>
+      </w:r>
+      <w:proofErr w:type="spellStart"/>
+      <w:r>
+        <w:t>c++</w:t>
+      </w:r>
+      <w:proofErr w:type="spellEnd"/>
+      <w:r>
+        <w:t>:</w:t>
       </w:r>
     </w:p>
     <w:p>
@@ -394,6 +402,7 @@
           <w:szCs w:val="24"/>
         </w:rPr>
       </w:pPr>
+      <w:proofErr w:type="spellStart"/>
       <w:r>
         <w:rPr>
           <w:rFonts w:ascii="Segoe UI" w:eastAsia="Times New Roman" w:hAnsi="Segoe UI" w:cs="Segoe UI"/>
@@ -401,7 +410,17 @@
           <w:sz w:val="24"/>
           <w:szCs w:val="24"/>
         </w:rPr>
-        <w:t>Tabu search algorithm</w:t>
+        <w:t>Tabu</w:t>
+      </w:r>
+      <w:proofErr w:type="spellEnd"/>
+      <w:r>
+        <w:rPr>
+          <w:rFonts w:ascii="Segoe UI" w:eastAsia="Times New Roman" w:hAnsi="Segoe UI" w:cs="Segoe UI"/>
+          <w:color w:val="24292E"/>
+          <w:sz w:val="24"/>
+          <w:szCs w:val="24"/>
+        </w:rPr>
+        <w:t xml:space="preserve"> search algorithm</w:t>
       </w:r>
     </w:p>
     <w:p>
@@ -738,6 +757,67 @@
       <w:r>
         <w:t>Genetic algorithm using DEAP</w:t>
       </w:r>
+    </w:p>
+    <w:p/>
+    <w:p>
+      <w:hyperlink r:id="rId19" w:history="1">
+        <w:r>
+          <w:rPr>
+            <w:rStyle w:val="Hyperlink"/>
+          </w:rPr>
+          <w:t>https://github.com/anrope/psosudoku/blob/master/psosudoku.py</w:t>
+        </w:r>
+      </w:hyperlink>
+    </w:p>
+    <w:p>
+      <w:hyperlink r:id="rId20" w:history="1">
+        <w:r>
+          <w:rPr>
+            <w:rStyle w:val="Hyperlink"/>
+          </w:rPr>
+          <w:t>file:///C:/Users/Calum/Downloads/hereford_sis2008_final4.pdf</w:t>
+        </w:r>
+      </w:hyperlink>
+    </w:p>
+    <w:p>
+      <w:hyperlink r:id="rId21" w:history="1">
+        <w:r>
+          <w:rPr>
+            <w:rStyle w:val="Hyperlink"/>
+          </w:rPr>
+          <w:t>https://pythonhosted.org/pyswarm/</w:t>
+        </w:r>
+      </w:hyperlink>
+    </w:p>
+    <w:p>
+      <w:hyperlink r:id="rId22" w:history="1">
+        <w:r>
+          <w:rPr>
+            <w:rStyle w:val="Hyperlink"/>
+          </w:rPr>
+          <w:t>https://www.google.com/search?q=hill+climb+algorithm+sudoku+sovling&amp;rlz=1C1CHBF_en-GBGB777GB777&amp;oq=hill+climb+algorithm+sudoku+sovling&amp;aqs=chrome..69i57j33.8819j0j7&amp;sourceid=chrome&amp;ie=UTF-8</w:t>
+        </w:r>
+      </w:hyperlink>
+    </w:p>
+    <w:p>
+      <w:hyperlink r:id="rId23" w:history="1">
+        <w:r>
+          <w:rPr>
+            <w:rStyle w:val="Hyperlink"/>
+          </w:rPr>
+          <w:t>https://github.com/sraaphorst/sudoku_stochastic/blob/master/src/stochastic/HillClimbingAlgorithm.h</w:t>
+        </w:r>
+      </w:hyperlink>
+    </w:p>
+    <w:p>
+      <w:hyperlink r:id="rId24" w:history="1">
+        <w:r>
+          <w:rPr>
+            <w:rStyle w:val="Hyperlink"/>
+          </w:rPr>
+          <w:t>https://github.com/rfavignano/Sudoku/blob/master/Sudoku/src/project/personal/Sudoku.java</w:t>
+        </w:r>
+      </w:hyperlink>
       <w:bookmarkStart w:id="4" w:name="_GoBack"/>
       <w:bookmarkEnd w:id="4"/>
     </w:p>

</xml_diff>